<commit_message>
FIX: documentation and new ico
</commit_message>
<xml_diff>
--- a/Presentation/Сопровождение.docx
+++ b/Presentation/Сопровождение.docx
@@ -865,7 +865,10 @@
         <w:spacing w:line="240" w:lineRule="auto"/>
       </w:pPr>
       <w:r>
-        <w:t>Во время выполнения работы был проведен эксперимент.</w:t>
+        <w:t>В ходе</w:t>
+      </w:r>
+      <w:r>
+        <w:t xml:space="preserve"> выполнения работы был проведен эксперимент.</w:t>
       </w:r>
     </w:p>
     <w:p>

</xml_diff>

<commit_message>
FIX: too many fixes
</commit_message>
<xml_diff>
--- a/Presentation/Сопровождение.docx
+++ b/Presentation/Сопровождение.docx
@@ -7,14 +7,14 @@
         <w:pStyle w:val="1"/>
         <w:spacing w:before="0" w:line="240" w:lineRule="auto"/>
         <w:rPr>
-          <w:sz w:val="22"/>
-          <w:szCs w:val="22"/>
-        </w:rPr>
-      </w:pPr>
-      <w:r>
-        <w:rPr>
-          <w:sz w:val="22"/>
-          <w:szCs w:val="22"/>
+          <w:sz w:val="20"/>
+          <w:szCs w:val="20"/>
+        </w:rPr>
+      </w:pPr>
+      <w:r>
+        <w:rPr>
+          <w:sz w:val="20"/>
+          <w:szCs w:val="20"/>
         </w:rPr>
         <w:t>Сопроводительная записка для презентации</w:t>
       </w:r>
@@ -24,14 +24,14 @@
         <w:pStyle w:val="1"/>
         <w:spacing w:before="0" w:line="240" w:lineRule="auto"/>
         <w:rPr>
-          <w:sz w:val="22"/>
-          <w:szCs w:val="22"/>
-        </w:rPr>
-      </w:pPr>
-      <w:r>
-        <w:rPr>
-          <w:sz w:val="22"/>
-          <w:szCs w:val="22"/>
+          <w:sz w:val="20"/>
+          <w:szCs w:val="20"/>
+        </w:rPr>
+      </w:pPr>
+      <w:r>
+        <w:rPr>
+          <w:sz w:val="20"/>
+          <w:szCs w:val="20"/>
         </w:rPr>
         <w:t>Слайд 1</w:t>
       </w:r>
@@ -39,9 +39,17 @@
     <w:p>
       <w:pPr>
         <w:spacing w:line="240" w:lineRule="auto"/>
-      </w:pPr>
-      <w:r>
-        <w:t>Большое количество компаний, занимающихся видом деятельности, связанным с обустройством или декорированием помещений, для согласования технических заданий с клиентом часто обращаются к компьютерному графическому моделированию предмета заказа. Такой подход дает возможность как можно четче обозначить детали проекта, и реже допускать ситуации, в которых становится известно, что исполнитель неправильно воспринял мысль и идею заказчика, когда заказ уже находится на стадии завершения проектирования.</w:t>
+        <w:rPr>
+          <w:sz w:val="20"/>
+          <w:szCs w:val="20"/>
+        </w:rPr>
+      </w:pPr>
+      <w:r>
+        <w:rPr>
+          <w:sz w:val="20"/>
+          <w:szCs w:val="20"/>
+        </w:rPr>
+        <w:t>Большое количество компаний, занимающихся видом деятельности, связанным с обустройством или декорированием помещений, для согласования заданий с клиентом часто обращаются к компьютерному моделированию предмета заказа. Такой подход дает возможность как можно четче обозначить детали проекта, и реже допускать ситуации, в которых становится известно, что исполнитель неправильно воспринял идею заказчика, когда заказ уже находится на стадии завершения проектирования.</w:t>
       </w:r>
     </w:p>
     <w:p>
@@ -49,14 +57,14 @@
         <w:pStyle w:val="1"/>
         <w:spacing w:before="0" w:line="240" w:lineRule="auto"/>
         <w:rPr>
-          <w:sz w:val="22"/>
-          <w:szCs w:val="22"/>
-        </w:rPr>
-      </w:pPr>
-      <w:r>
-        <w:rPr>
-          <w:sz w:val="22"/>
-          <w:szCs w:val="22"/>
+          <w:sz w:val="20"/>
+          <w:szCs w:val="20"/>
+        </w:rPr>
+      </w:pPr>
+      <w:r>
+        <w:rPr>
+          <w:sz w:val="20"/>
+          <w:szCs w:val="20"/>
         </w:rPr>
         <w:t>Слайд 2</w:t>
       </w:r>
@@ -65,14 +73,30 @@
       <w:pPr>
         <w:spacing w:line="240" w:lineRule="auto"/>
         <w:jc w:val="both"/>
-      </w:pPr>
-      <w:r>
+        <w:rPr>
+          <w:sz w:val="20"/>
+          <w:szCs w:val="20"/>
+        </w:rPr>
+      </w:pPr>
+      <w:r>
+        <w:rPr>
+          <w:sz w:val="20"/>
+          <w:szCs w:val="20"/>
+        </w:rPr>
         <w:t>Целью моей работы явля</w:t>
       </w:r>
       <w:r>
+        <w:rPr>
+          <w:sz w:val="20"/>
+          <w:szCs w:val="20"/>
+        </w:rPr>
         <w:t>ется</w:t>
       </w:r>
       <w:r>
+        <w:rPr>
+          <w:sz w:val="20"/>
+          <w:szCs w:val="20"/>
+        </w:rPr>
         <w:t xml:space="preserve"> реализация программного обеспечения для визуализации площадки и интерьера выставочных стендов.</w:t>
       </w:r>
     </w:p>
@@ -80,14 +104,30 @@
       <w:pPr>
         <w:spacing w:line="240" w:lineRule="auto"/>
         <w:jc w:val="both"/>
-      </w:pPr>
-      <w:r>
+        <w:rPr>
+          <w:sz w:val="20"/>
+          <w:szCs w:val="20"/>
+        </w:rPr>
+      </w:pPr>
+      <w:r>
+        <w:rPr>
+          <w:sz w:val="20"/>
+          <w:szCs w:val="20"/>
+        </w:rPr>
         <w:t>Для достижения поставленной цели потребовалось формализовать объекты синтезируемой сцены и описать список доступных к размещению моделей, выбрать и модифицировать существующие алгоритмы для визуализации сцены, реализовать данные алгоритм</w:t>
       </w:r>
       <w:r>
+        <w:rPr>
+          <w:sz w:val="20"/>
+          <w:szCs w:val="20"/>
+        </w:rPr>
         <w:t>ы</w:t>
       </w:r>
       <w:r>
+        <w:rPr>
+          <w:sz w:val="20"/>
+          <w:szCs w:val="20"/>
+        </w:rPr>
         <w:t xml:space="preserve"> и непосредственно реализовать программный продукт для визуализации и редактирования площадки выставочного стенда и трехмерных объектов, расположенных на ней.</w:t>
       </w:r>
     </w:p>
@@ -96,14 +136,14 @@
         <w:pStyle w:val="1"/>
         <w:spacing w:before="0" w:line="240" w:lineRule="auto"/>
         <w:rPr>
-          <w:sz w:val="22"/>
-          <w:szCs w:val="22"/>
-        </w:rPr>
-      </w:pPr>
-      <w:r>
-        <w:rPr>
-          <w:sz w:val="22"/>
-          <w:szCs w:val="22"/>
+          <w:sz w:val="20"/>
+          <w:szCs w:val="20"/>
+        </w:rPr>
+      </w:pPr>
+      <w:r>
+        <w:rPr>
+          <w:sz w:val="20"/>
+          <w:szCs w:val="20"/>
         </w:rPr>
         <w:t>Слайд 3</w:t>
       </w:r>
@@ -112,18 +152,69 @@
       <w:pPr>
         <w:spacing w:line="240" w:lineRule="auto"/>
         <w:jc w:val="both"/>
-      </w:pPr>
-      <w:r>
+        <w:rPr>
+          <w:sz w:val="20"/>
+          <w:szCs w:val="20"/>
+        </w:rPr>
+      </w:pPr>
+      <w:r>
+        <w:rPr>
+          <w:sz w:val="20"/>
+          <w:szCs w:val="20"/>
+        </w:rPr>
         <w:t>Сцена состоит из площадки выставочного стенда, объектов интерьера и источников света. Объекты интерьера</w:t>
       </w:r>
       <w:r>
+        <w:rPr>
+          <w:sz w:val="20"/>
+          <w:szCs w:val="20"/>
+        </w:rPr>
         <w:t>, опираясь на примеры стендов из приложения,</w:t>
       </w:r>
       <w:r>
+        <w:rPr>
+          <w:sz w:val="20"/>
+          <w:szCs w:val="20"/>
+        </w:rPr>
         <w:t xml:space="preserve"> </w:t>
       </w:r>
       <w:r>
+        <w:rPr>
+          <w:sz w:val="20"/>
+          <w:szCs w:val="20"/>
+        </w:rPr>
         <w:t>включают в себя: стол, барную стойку, стул, барный стул, диван, растение в горшке, подиум, плазменный телевизор, шкаф и стеллаж.</w:t>
+      </w:r>
+    </w:p>
+    <w:p>
+      <w:pPr>
+        <w:pStyle w:val="1"/>
+        <w:rPr>
+          <w:sz w:val="20"/>
+          <w:szCs w:val="20"/>
+        </w:rPr>
+      </w:pPr>
+      <w:r>
+        <w:rPr>
+          <w:sz w:val="20"/>
+          <w:szCs w:val="20"/>
+        </w:rPr>
+        <w:t>Слайд 4</w:t>
+      </w:r>
+    </w:p>
+    <w:p>
+      <w:pPr>
+        <w:rPr>
+          <w:sz w:val="20"/>
+          <w:szCs w:val="20"/>
+        </w:rPr>
+      </w:pPr>
+      <w:r>
+        <w:rPr>
+          <w:sz w:val="20"/>
+          <w:szCs w:val="20"/>
+        </w:rPr>
+        <w:t>На слайде приведён пример объектов, которые можно расставлять на плоскости выставочного стенда.</w:t>
       </w:r>
     </w:p>
     <w:p>
@@ -131,132 +222,263 @@
         <w:pStyle w:val="1"/>
         <w:spacing w:before="0" w:line="240" w:lineRule="auto"/>
         <w:rPr>
-          <w:sz w:val="22"/>
-          <w:szCs w:val="22"/>
-        </w:rPr>
-      </w:pPr>
-      <w:r>
-        <w:rPr>
-          <w:sz w:val="22"/>
-          <w:szCs w:val="22"/>
-        </w:rPr>
-        <w:t>Слайд 4</w:t>
-      </w:r>
-    </w:p>
-    <w:p>
-      <w:pPr>
-        <w:spacing w:line="240" w:lineRule="auto"/>
-      </w:pPr>
-      <w:r>
+          <w:sz w:val="20"/>
+          <w:szCs w:val="20"/>
+        </w:rPr>
+      </w:pPr>
+      <w:r>
+        <w:rPr>
+          <w:sz w:val="20"/>
+          <w:szCs w:val="20"/>
+        </w:rPr>
+        <w:t xml:space="preserve">Слайд </w:t>
+      </w:r>
+      <w:r>
+        <w:rPr>
+          <w:sz w:val="20"/>
+          <w:szCs w:val="20"/>
+        </w:rPr>
+        <w:t>5</w:t>
+      </w:r>
+    </w:p>
+    <w:p>
+      <w:pPr>
+        <w:spacing w:line="240" w:lineRule="auto"/>
+        <w:rPr>
+          <w:sz w:val="20"/>
+          <w:szCs w:val="20"/>
+        </w:rPr>
+      </w:pPr>
+      <w:r>
+        <w:rPr>
+          <w:sz w:val="20"/>
+          <w:szCs w:val="20"/>
+        </w:rPr>
         <w:t>Для реализации описанного программного обеспечения потребовалось проанализировать алгоритмы удаления невидимых ребер и поверхностей и алгоритмы построения теней.</w:t>
       </w:r>
     </w:p>
     <w:p>
       <w:pPr>
         <w:spacing w:line="240" w:lineRule="auto"/>
-      </w:pPr>
-      <w:r>
+        <w:rPr>
+          <w:sz w:val="20"/>
+          <w:szCs w:val="20"/>
+        </w:rPr>
+      </w:pPr>
+      <w:r>
+        <w:rPr>
+          <w:sz w:val="20"/>
+          <w:szCs w:val="20"/>
+        </w:rPr>
         <w:t xml:space="preserve">Среди алгоритмов удаления невидимых ребер и поверхностей были </w:t>
       </w:r>
       <w:r>
+        <w:rPr>
+          <w:sz w:val="20"/>
+          <w:szCs w:val="20"/>
+        </w:rPr>
         <w:t>рассмотрены</w:t>
       </w:r>
       <w:r>
+        <w:rPr>
+          <w:sz w:val="20"/>
+          <w:szCs w:val="20"/>
+        </w:rPr>
         <w:t xml:space="preserve">: алгоритм Робертса, алгоритм, использующий </w:t>
       </w:r>
       <w:r>
         <w:rPr>
+          <w:sz w:val="20"/>
+          <w:szCs w:val="20"/>
           <w:lang w:val="en-US"/>
         </w:rPr>
         <w:t>z</w:t>
       </w:r>
       <w:r>
+        <w:rPr>
+          <w:sz w:val="20"/>
+          <w:szCs w:val="20"/>
+        </w:rPr>
         <w:t>-буфер</w:t>
       </w:r>
       <w:r>
+        <w:rPr>
+          <w:sz w:val="20"/>
+          <w:szCs w:val="20"/>
+        </w:rPr>
         <w:t>,</w:t>
       </w:r>
       <w:r>
+        <w:rPr>
+          <w:sz w:val="20"/>
+          <w:szCs w:val="20"/>
+        </w:rPr>
         <w:t xml:space="preserve"> и алгоритм обратной трассировки лучей. Из </w:t>
       </w:r>
       <w:r>
+        <w:rPr>
+          <w:sz w:val="20"/>
+          <w:szCs w:val="20"/>
+        </w:rPr>
         <w:t xml:space="preserve">анализа </w:t>
       </w:r>
       <w:r>
+        <w:rPr>
+          <w:sz w:val="20"/>
+          <w:szCs w:val="20"/>
+        </w:rPr>
         <w:t xml:space="preserve">достоинств и недостатков указанных алгоритмов </w:t>
       </w:r>
       <w:r>
+        <w:rPr>
+          <w:sz w:val="20"/>
+          <w:szCs w:val="20"/>
+        </w:rPr>
         <w:t>стало ясно, что единственны</w:t>
       </w:r>
       <w:r>
+        <w:rPr>
+          <w:sz w:val="20"/>
+          <w:szCs w:val="20"/>
+        </w:rPr>
         <w:t>м</w:t>
       </w:r>
       <w:r>
+        <w:rPr>
+          <w:sz w:val="20"/>
+          <w:szCs w:val="20"/>
+        </w:rPr>
         <w:t xml:space="preserve"> из рассмотренных алгоритмов, отвечающи</w:t>
       </w:r>
       <w:r>
+        <w:rPr>
+          <w:sz w:val="20"/>
+          <w:szCs w:val="20"/>
+        </w:rPr>
         <w:t>м</w:t>
       </w:r>
       <w:r>
+        <w:rPr>
+          <w:sz w:val="20"/>
+          <w:szCs w:val="20"/>
+        </w:rPr>
         <w:t xml:space="preserve"> главному требованию – скорости работы, </w:t>
       </w:r>
       <w:r>
+        <w:rPr>
+          <w:sz w:val="20"/>
+          <w:szCs w:val="20"/>
+        </w:rPr>
         <w:t>является</w:t>
       </w:r>
       <w:r>
+        <w:rPr>
+          <w:sz w:val="20"/>
+          <w:szCs w:val="20"/>
+        </w:rPr>
         <w:t xml:space="preserve"> алгоритм, использующий </w:t>
       </w:r>
       <w:r>
         <w:rPr>
+          <w:sz w:val="20"/>
+          <w:szCs w:val="20"/>
           <w:lang w:val="en-US"/>
         </w:rPr>
         <w:t>z</w:t>
       </w:r>
       <w:r>
+        <w:rPr>
+          <w:sz w:val="20"/>
+          <w:szCs w:val="20"/>
+        </w:rPr>
         <w:t>-буфер. Недостаток этого алгоритма, кроящийся в больших затратах по памяти, решаемую проблему не затрагивает, так как синтезируемое изображение</w:t>
       </w:r>
       <w:r>
+        <w:rPr>
+          <w:sz w:val="20"/>
+          <w:szCs w:val="20"/>
+        </w:rPr>
         <w:t xml:space="preserve"> имеет</w:t>
       </w:r>
       <w:r>
+        <w:rPr>
+          <w:sz w:val="20"/>
+          <w:szCs w:val="20"/>
+        </w:rPr>
         <w:t xml:space="preserve"> достаточно малы</w:t>
       </w:r>
       <w:r>
+        <w:rPr>
+          <w:sz w:val="20"/>
+          <w:szCs w:val="20"/>
+        </w:rPr>
         <w:t>е</w:t>
       </w:r>
       <w:r>
+        <w:rPr>
+          <w:sz w:val="20"/>
+          <w:szCs w:val="20"/>
+        </w:rPr>
         <w:t xml:space="preserve"> размер</w:t>
       </w:r>
       <w:r>
+        <w:rPr>
+          <w:sz w:val="20"/>
+          <w:szCs w:val="20"/>
+        </w:rPr>
         <w:t>ы</w:t>
       </w:r>
       <w:r>
+        <w:rPr>
+          <w:sz w:val="20"/>
+          <w:szCs w:val="20"/>
+        </w:rPr>
         <w:t>.</w:t>
       </w:r>
     </w:p>
     <w:p>
       <w:pPr>
         <w:spacing w:line="240" w:lineRule="auto"/>
-      </w:pPr>
-      <w:r>
+        <w:rPr>
+          <w:sz w:val="20"/>
+          <w:szCs w:val="20"/>
+        </w:rPr>
+      </w:pPr>
+      <w:r>
+        <w:rPr>
+          <w:sz w:val="20"/>
+          <w:szCs w:val="20"/>
+        </w:rPr>
         <w:t xml:space="preserve">Среди алгоритмов построения теней были рассмотрены: алгоритм обратной трассировки лучей и алгоритм, использующий теневой </w:t>
       </w:r>
       <w:r>
         <w:rPr>
+          <w:sz w:val="20"/>
+          <w:szCs w:val="20"/>
           <w:lang w:val="en-US"/>
         </w:rPr>
         <w:t>z</w:t>
       </w:r>
       <w:r>
+        <w:rPr>
+          <w:sz w:val="20"/>
+          <w:szCs w:val="20"/>
+        </w:rPr>
         <w:t xml:space="preserve">-буфер. В качестве реализуемого алгоритма была выбрана модификация алгоритма с использованием </w:t>
       </w:r>
       <w:r>
         <w:rPr>
+          <w:sz w:val="20"/>
+          <w:szCs w:val="20"/>
           <w:lang w:val="en-US"/>
         </w:rPr>
         <w:t>z</w:t>
       </w:r>
       <w:r>
+        <w:rPr>
+          <w:sz w:val="20"/>
+          <w:szCs w:val="20"/>
+        </w:rPr>
         <w:t>-буфера путем добавления вычисления теневого буфера из точки наблюдения, совпадающей с источником света. Такой подход позволил не усложнять структуру программы, а также избежать проблем адаптации двух различных методов друг к другу.</w:t>
       </w:r>
     </w:p>
@@ -265,23 +487,40 @@
         <w:pStyle w:val="1"/>
         <w:spacing w:before="0" w:line="240" w:lineRule="auto"/>
         <w:rPr>
-          <w:sz w:val="22"/>
-          <w:szCs w:val="22"/>
-        </w:rPr>
-      </w:pPr>
-      <w:r>
-        <w:rPr>
-          <w:sz w:val="22"/>
-          <w:szCs w:val="22"/>
-        </w:rPr>
-        <w:t>Слайд 5</w:t>
-      </w:r>
-    </w:p>
-    <w:p>
-      <w:pPr>
-        <w:spacing w:line="240" w:lineRule="auto"/>
-      </w:pPr>
-      <w:r>
+          <w:sz w:val="20"/>
+          <w:szCs w:val="20"/>
+          <w:lang w:val="en-US"/>
+        </w:rPr>
+      </w:pPr>
+      <w:r>
+        <w:rPr>
+          <w:sz w:val="20"/>
+          <w:szCs w:val="20"/>
+        </w:rPr>
+        <w:t xml:space="preserve">Слайд </w:t>
+      </w:r>
+      <w:r>
+        <w:rPr>
+          <w:sz w:val="20"/>
+          <w:szCs w:val="20"/>
+          <w:lang w:val="en-US"/>
+        </w:rPr>
+        <w:t>6</w:t>
+      </w:r>
+    </w:p>
+    <w:p>
+      <w:pPr>
+        <w:spacing w:line="240" w:lineRule="auto"/>
+        <w:rPr>
+          <w:sz w:val="20"/>
+          <w:szCs w:val="20"/>
+        </w:rPr>
+      </w:pPr>
+      <w:r>
+        <w:rPr>
+          <w:sz w:val="20"/>
+          <w:szCs w:val="20"/>
+        </w:rPr>
         <w:t>Алгоритм визуализации выставочного стенда включает в себя следующие шаги: *ссылка на слайд*</w:t>
       </w:r>
     </w:p>
@@ -290,32 +529,55 @@
         <w:pStyle w:val="1"/>
         <w:spacing w:before="0" w:line="240" w:lineRule="auto"/>
         <w:rPr>
-          <w:sz w:val="22"/>
-          <w:szCs w:val="22"/>
-        </w:rPr>
-      </w:pPr>
-      <w:r>
-        <w:rPr>
-          <w:sz w:val="22"/>
-          <w:szCs w:val="22"/>
-        </w:rPr>
-        <w:t>Слайд 6</w:t>
-      </w:r>
-    </w:p>
-    <w:p>
-      <w:pPr>
-        <w:spacing w:line="240" w:lineRule="auto"/>
-      </w:pPr>
-      <w:r>
+          <w:sz w:val="20"/>
+          <w:szCs w:val="20"/>
+          <w:lang w:val="en-US"/>
+        </w:rPr>
+      </w:pPr>
+      <w:r>
+        <w:rPr>
+          <w:sz w:val="20"/>
+          <w:szCs w:val="20"/>
+        </w:rPr>
+        <w:t xml:space="preserve">Слайд </w:t>
+      </w:r>
+      <w:r>
+        <w:rPr>
+          <w:sz w:val="20"/>
+          <w:szCs w:val="20"/>
+          <w:lang w:val="en-US"/>
+        </w:rPr>
+        <w:t>7</w:t>
+      </w:r>
+    </w:p>
+    <w:p>
+      <w:pPr>
+        <w:spacing w:line="240" w:lineRule="auto"/>
+        <w:rPr>
+          <w:sz w:val="20"/>
+          <w:szCs w:val="20"/>
+        </w:rPr>
+      </w:pPr>
+      <w:r>
+        <w:rPr>
+          <w:sz w:val="20"/>
+          <w:szCs w:val="20"/>
+        </w:rPr>
         <w:t xml:space="preserve">Алгоритм </w:t>
       </w:r>
       <w:r>
         <w:rPr>
+          <w:sz w:val="20"/>
+          <w:szCs w:val="20"/>
           <w:lang w:val="en-US"/>
         </w:rPr>
         <w:t>z</w:t>
       </w:r>
       <w:r>
+        <w:rPr>
+          <w:sz w:val="20"/>
+          <w:szCs w:val="20"/>
+        </w:rPr>
         <w:t>-буфера является следующей последовательностью действий: *ссылка на слайд*</w:t>
       </w:r>
     </w:p>
@@ -324,32 +586,55 @@
         <w:pStyle w:val="1"/>
         <w:spacing w:before="0" w:line="240" w:lineRule="auto"/>
         <w:rPr>
-          <w:sz w:val="22"/>
-          <w:szCs w:val="22"/>
-        </w:rPr>
-      </w:pPr>
-      <w:r>
-        <w:rPr>
-          <w:sz w:val="22"/>
-          <w:szCs w:val="22"/>
-        </w:rPr>
-        <w:t>Слайд 7</w:t>
-      </w:r>
-    </w:p>
-    <w:p>
-      <w:pPr>
-        <w:spacing w:line="240" w:lineRule="auto"/>
-      </w:pPr>
-      <w:r>
+          <w:sz w:val="20"/>
+          <w:szCs w:val="20"/>
+          <w:lang w:val="en-US"/>
+        </w:rPr>
+      </w:pPr>
+      <w:r>
+        <w:rPr>
+          <w:sz w:val="20"/>
+          <w:szCs w:val="20"/>
+        </w:rPr>
+        <w:t xml:space="preserve">Слайд </w:t>
+      </w:r>
+      <w:r>
+        <w:rPr>
+          <w:sz w:val="20"/>
+          <w:szCs w:val="20"/>
+          <w:lang w:val="en-US"/>
+        </w:rPr>
+        <w:t>8</w:t>
+      </w:r>
+    </w:p>
+    <w:p>
+      <w:pPr>
+        <w:spacing w:line="240" w:lineRule="auto"/>
+        <w:rPr>
+          <w:sz w:val="20"/>
+          <w:szCs w:val="20"/>
+        </w:rPr>
+      </w:pPr>
+      <w:r>
+        <w:rPr>
+          <w:sz w:val="20"/>
+          <w:szCs w:val="20"/>
+        </w:rPr>
         <w:t xml:space="preserve">Модифицированный алгоритм </w:t>
       </w:r>
       <w:r>
         <w:rPr>
+          <w:sz w:val="20"/>
+          <w:szCs w:val="20"/>
           <w:lang w:val="en-US"/>
         </w:rPr>
         <w:t>z</w:t>
       </w:r>
       <w:r>
+        <w:rPr>
+          <w:sz w:val="20"/>
+          <w:szCs w:val="20"/>
+        </w:rPr>
         <w:t>-буфера является следующей последовательностью действий: *ссылка на слайд*</w:t>
       </w:r>
     </w:p>
@@ -358,200 +643,323 @@
         <w:pStyle w:val="1"/>
         <w:spacing w:before="0" w:line="240" w:lineRule="auto"/>
         <w:rPr>
-          <w:sz w:val="22"/>
-          <w:szCs w:val="22"/>
-        </w:rPr>
-      </w:pPr>
-      <w:r>
-        <w:rPr>
-          <w:sz w:val="22"/>
-          <w:szCs w:val="22"/>
-        </w:rPr>
-        <w:t>Слайд 8</w:t>
-      </w:r>
-    </w:p>
-    <w:p>
-      <w:pPr>
-        <w:spacing w:line="240" w:lineRule="auto"/>
-      </w:pPr>
-      <w:r>
+          <w:sz w:val="20"/>
+          <w:szCs w:val="20"/>
+          <w:lang w:val="en-US"/>
+        </w:rPr>
+      </w:pPr>
+      <w:r>
+        <w:rPr>
+          <w:sz w:val="20"/>
+          <w:szCs w:val="20"/>
+        </w:rPr>
+        <w:t xml:space="preserve">Слайд </w:t>
+      </w:r>
+      <w:r>
+        <w:rPr>
+          <w:sz w:val="20"/>
+          <w:szCs w:val="20"/>
+          <w:lang w:val="en-US"/>
+        </w:rPr>
+        <w:t>9</w:t>
+      </w:r>
+    </w:p>
+    <w:p>
+      <w:pPr>
+        <w:spacing w:line="240" w:lineRule="auto"/>
+        <w:rPr>
+          <w:sz w:val="20"/>
+          <w:szCs w:val="20"/>
+        </w:rPr>
+      </w:pPr>
+      <w:r>
+        <w:rPr>
+          <w:sz w:val="20"/>
+          <w:szCs w:val="20"/>
+        </w:rPr>
         <w:t xml:space="preserve">При написании программного продукта использовался язык </w:t>
       </w:r>
       <w:r>
         <w:rPr>
+          <w:sz w:val="20"/>
+          <w:szCs w:val="20"/>
           <w:lang w:val="en-US"/>
         </w:rPr>
         <w:t>C</w:t>
       </w:r>
       <w:r>
+        <w:rPr>
+          <w:sz w:val="20"/>
+          <w:szCs w:val="20"/>
+        </w:rPr>
         <w:t>++ в связи с</w:t>
       </w:r>
       <w:r>
+        <w:rPr>
+          <w:sz w:val="20"/>
+          <w:szCs w:val="20"/>
+        </w:rPr>
         <w:t xml:space="preserve">о следующими факторами: </w:t>
       </w:r>
     </w:p>
     <w:p>
       <w:pPr>
         <w:spacing w:line="240" w:lineRule="auto"/>
-      </w:pPr>
-      <w:r>
-        <w:t>1) данный язык преподавался в рамках курса Объектно-Ориентированного Программирования</w:t>
-      </w:r>
-      <w:r>
-        <w:t>;</w:t>
-      </w:r>
-    </w:p>
-    <w:p>
-      <w:pPr>
-        <w:spacing w:line="240" w:lineRule="auto"/>
-      </w:pPr>
-      <w:r>
+        <w:rPr>
+          <w:sz w:val="20"/>
+          <w:szCs w:val="20"/>
+        </w:rPr>
+      </w:pPr>
+      <w:r>
+        <w:rPr>
+          <w:sz w:val="20"/>
+          <w:szCs w:val="20"/>
+        </w:rPr>
+        <w:t>1) данный язык преподавался в рамках курса Объектно-Ориентированного Программирования;</w:t>
+      </w:r>
+    </w:p>
+    <w:p>
+      <w:pPr>
+        <w:spacing w:line="240" w:lineRule="auto"/>
+        <w:rPr>
+          <w:sz w:val="20"/>
+          <w:szCs w:val="20"/>
+        </w:rPr>
+      </w:pPr>
+      <w:r>
+        <w:rPr>
+          <w:sz w:val="20"/>
+          <w:szCs w:val="20"/>
+        </w:rPr>
+        <w:t xml:space="preserve">2) </w:t>
+      </w:r>
+      <w:r>
+        <w:rPr>
+          <w:sz w:val="20"/>
+          <w:szCs w:val="20"/>
+          <w:lang w:val="en-US"/>
+        </w:rPr>
+        <w:t>C</w:t>
+      </w:r>
+      <w:r>
+        <w:rPr>
+          <w:sz w:val="20"/>
+          <w:szCs w:val="20"/>
+        </w:rPr>
+        <w:t>++ характеризуется высокой вычислительной производительностью;</w:t>
+      </w:r>
+    </w:p>
+    <w:p>
+      <w:pPr>
+        <w:spacing w:line="240" w:lineRule="auto"/>
+        <w:rPr>
+          <w:sz w:val="20"/>
+          <w:szCs w:val="20"/>
+        </w:rPr>
+      </w:pPr>
+      <w:r>
+        <w:rPr>
+          <w:sz w:val="20"/>
+          <w:szCs w:val="20"/>
+        </w:rPr>
+        <w:t xml:space="preserve">3) </w:t>
+      </w:r>
+      <w:r>
+        <w:rPr>
+          <w:sz w:val="20"/>
+          <w:szCs w:val="20"/>
+        </w:rPr>
+        <w:t>д</w:t>
+      </w:r>
+      <w:r>
+        <w:rPr>
+          <w:sz w:val="20"/>
+          <w:szCs w:val="20"/>
+        </w:rPr>
+        <w:t>анный язык поддерживает объектно-ориентированную парадигму программирования;</w:t>
+      </w:r>
+    </w:p>
+    <w:p>
+      <w:pPr>
+        <w:spacing w:line="240" w:lineRule="auto"/>
+        <w:rPr>
+          <w:sz w:val="20"/>
+          <w:szCs w:val="20"/>
+        </w:rPr>
+      </w:pPr>
+      <w:r>
+        <w:rPr>
+          <w:sz w:val="20"/>
+          <w:szCs w:val="20"/>
+        </w:rPr>
+        <w:t xml:space="preserve">4) большое количество учебной и справочной литературы по </w:t>
+      </w:r>
+      <w:r>
+        <w:rPr>
+          <w:sz w:val="20"/>
+          <w:szCs w:val="20"/>
+          <w:lang w:val="en-US"/>
+        </w:rPr>
+        <w:t>C</w:t>
+      </w:r>
+      <w:r>
+        <w:rPr>
+          <w:sz w:val="20"/>
+          <w:szCs w:val="20"/>
+        </w:rPr>
+        <w:t>++ наход</w:t>
+      </w:r>
+      <w:r>
+        <w:rPr>
+          <w:sz w:val="20"/>
+          <w:szCs w:val="20"/>
+        </w:rPr>
+        <w:t>и</w:t>
+      </w:r>
+      <w:r>
+        <w:rPr>
+          <w:sz w:val="20"/>
+          <w:szCs w:val="20"/>
+        </w:rPr>
+        <w:t>тся в свободном доступе.</w:t>
+      </w:r>
+    </w:p>
+    <w:p>
+      <w:pPr>
+        <w:spacing w:line="240" w:lineRule="auto"/>
+        <w:rPr>
+          <w:sz w:val="20"/>
+          <w:szCs w:val="20"/>
+        </w:rPr>
+      </w:pPr>
+      <w:r>
+        <w:rPr>
+          <w:sz w:val="20"/>
+          <w:szCs w:val="20"/>
+        </w:rPr>
         <w:lastRenderedPageBreak/>
+        <w:t xml:space="preserve">Также была задействована среда разработки </w:t>
+      </w:r>
+      <w:r>
+        <w:rPr>
+          <w:sz w:val="20"/>
+          <w:szCs w:val="20"/>
+          <w:lang w:val="en-US"/>
+        </w:rPr>
+        <w:t>QT</w:t>
+      </w:r>
+      <w:r>
+        <w:rPr>
+          <w:sz w:val="20"/>
+          <w:szCs w:val="20"/>
+        </w:rPr>
+        <w:t xml:space="preserve"> </w:t>
+      </w:r>
+      <w:r>
+        <w:rPr>
+          <w:sz w:val="20"/>
+          <w:szCs w:val="20"/>
+          <w:lang w:val="en-US"/>
+        </w:rPr>
+        <w:t>Creator</w:t>
+      </w:r>
+      <w:r>
+        <w:rPr>
+          <w:sz w:val="20"/>
+          <w:szCs w:val="20"/>
+        </w:rPr>
+        <w:t xml:space="preserve"> в связи с тем, что: </w:t>
+      </w:r>
+    </w:p>
+    <w:p>
+      <w:pPr>
+        <w:spacing w:line="240" w:lineRule="auto"/>
+        <w:rPr>
+          <w:sz w:val="20"/>
+          <w:szCs w:val="20"/>
+        </w:rPr>
+      </w:pPr>
+      <w:r>
+        <w:rPr>
+          <w:sz w:val="20"/>
+          <w:szCs w:val="20"/>
+        </w:rPr>
+        <w:t>1) основы работы с данной средой разработки преподавался в рамках курса Программирования на Си;</w:t>
+      </w:r>
+    </w:p>
+    <w:p>
+      <w:pPr>
+        <w:spacing w:line="240" w:lineRule="auto"/>
+        <w:rPr>
+          <w:sz w:val="20"/>
+          <w:szCs w:val="20"/>
+        </w:rPr>
+      </w:pPr>
+      <w:r>
+        <w:rPr>
+          <w:sz w:val="20"/>
+          <w:szCs w:val="20"/>
+        </w:rPr>
         <w:t xml:space="preserve">2) </w:t>
       </w:r>
       <w:r>
         <w:rPr>
-          <w:lang w:val="en-US"/>
-        </w:rPr>
-        <w:t>C</w:t>
-      </w:r>
-      <w:r>
-        <w:t xml:space="preserve">++ </w:t>
-      </w:r>
-      <w:r>
-        <w:t>характеризуется высокой вычислительной производительностью</w:t>
-      </w:r>
-      <w:r>
-        <w:t>;</w:t>
-      </w:r>
-    </w:p>
-    <w:p>
-      <w:pPr>
-        <w:spacing w:line="240" w:lineRule="auto"/>
-      </w:pPr>
-      <w:r>
-        <w:t xml:space="preserve">3) </w:t>
-      </w:r>
-      <w:r>
-        <w:t>д</w:t>
-      </w:r>
-      <w:r>
-        <w:t>анный язык поддерживает объектно-ориентированную парадигму программирования</w:t>
-      </w:r>
-      <w:r>
-        <w:t>;</w:t>
-      </w:r>
-    </w:p>
-    <w:p>
-      <w:pPr>
-        <w:spacing w:line="240" w:lineRule="auto"/>
-      </w:pPr>
-      <w:r>
-        <w:t xml:space="preserve">4) большое количество учебной и справочной литературы по </w:t>
-      </w:r>
-      <w:r>
-        <w:rPr>
-          <w:lang w:val="en-US"/>
-        </w:rPr>
-        <w:t>C</w:t>
-      </w:r>
-      <w:r>
-        <w:t xml:space="preserve">++ </w:t>
-      </w:r>
-      <w:r>
-        <w:t>наход</w:t>
-      </w:r>
-      <w:r>
-        <w:t>и</w:t>
-      </w:r>
-      <w:r>
-        <w:t>тся в свободном доступе</w:t>
-      </w:r>
-      <w:r>
-        <w:t>.</w:t>
-      </w:r>
-    </w:p>
-    <w:p>
-      <w:pPr>
-        <w:spacing w:line="240" w:lineRule="auto"/>
-      </w:pPr>
-      <w:r>
-        <w:t xml:space="preserve">Также была задействована среда разработки </w:t>
-      </w:r>
-      <w:r>
-        <w:rPr>
+          <w:sz w:val="20"/>
+          <w:szCs w:val="20"/>
           <w:lang w:val="en-US"/>
         </w:rPr>
         <w:t>QT</w:t>
       </w:r>
       <w:r>
+        <w:rPr>
+          <w:sz w:val="20"/>
+          <w:szCs w:val="20"/>
+        </w:rPr>
         <w:t xml:space="preserve"> </w:t>
       </w:r>
       <w:r>
         <w:rPr>
+          <w:sz w:val="20"/>
+          <w:szCs w:val="20"/>
           <w:lang w:val="en-US"/>
         </w:rPr>
         <w:t>Creator</w:t>
       </w:r>
       <w:r>
-        <w:t xml:space="preserve"> в связи с тем, что: </w:t>
-      </w:r>
-    </w:p>
-    <w:p>
-      <w:pPr>
-        <w:spacing w:line="240" w:lineRule="auto"/>
-      </w:pPr>
-      <w:r>
-        <w:t>1) основы работы с данной средой разработки преподавался в рамках курса Программирования на Си</w:t>
-      </w:r>
-      <w:r>
-        <w:t>;</w:t>
-      </w:r>
-    </w:p>
-    <w:p>
-      <w:pPr>
-        <w:spacing w:line="240" w:lineRule="auto"/>
-      </w:pPr>
-      <w:r>
-        <w:t xml:space="preserve">2) </w:t>
-      </w:r>
-      <w:r>
-        <w:rPr>
-          <w:lang w:val="en-US"/>
-        </w:rPr>
-        <w:t>QT</w:t>
-      </w:r>
-      <w:r>
+        <w:rPr>
+          <w:sz w:val="20"/>
+          <w:szCs w:val="20"/>
+        </w:rPr>
+        <w:t xml:space="preserve"> позволяется работать с расширением </w:t>
+      </w:r>
+      <w:r>
+        <w:rPr>
+          <w:sz w:val="20"/>
+          <w:szCs w:val="20"/>
+          <w:lang w:val="en-US"/>
+        </w:rPr>
+        <w:t>Qt</w:t>
+      </w:r>
+      <w:r>
+        <w:rPr>
+          <w:sz w:val="20"/>
+          <w:szCs w:val="20"/>
+        </w:rPr>
         <w:t xml:space="preserve"> </w:t>
       </w:r>
       <w:r>
         <w:rPr>
-          <w:lang w:val="en-US"/>
-        </w:rPr>
-        <w:t>Creator</w:t>
-      </w:r>
-      <w:r>
-        <w:t xml:space="preserve"> </w:t>
-      </w:r>
-      <w:r>
-        <w:t xml:space="preserve">позволяется работать с расширением </w:t>
-      </w:r>
-      <w:r>
-        <w:rPr>
-          <w:lang w:val="en-US"/>
-        </w:rPr>
-        <w:t>Qt</w:t>
-      </w:r>
-      <w:r>
-        <w:t xml:space="preserve"> </w:t>
-      </w:r>
-      <w:r>
-        <w:rPr>
+          <w:sz w:val="20"/>
+          <w:szCs w:val="20"/>
           <w:lang w:val="en-US"/>
         </w:rPr>
         <w:t>Design</w:t>
       </w:r>
       <w:r>
+        <w:rPr>
+          <w:sz w:val="20"/>
+          <w:szCs w:val="20"/>
+        </w:rPr>
         <w:t>.</w:t>
       </w:r>
     </w:p>
@@ -560,29 +968,54 @@
         <w:pStyle w:val="1"/>
         <w:spacing w:before="0" w:line="240" w:lineRule="auto"/>
         <w:rPr>
-          <w:sz w:val="22"/>
-          <w:szCs w:val="22"/>
-        </w:rPr>
-      </w:pPr>
-      <w:r>
-        <w:rPr>
-          <w:sz w:val="22"/>
-          <w:szCs w:val="22"/>
-        </w:rPr>
-        <w:t>Слайд 9</w:t>
-      </w:r>
-    </w:p>
-    <w:p>
-      <w:pPr>
-        <w:spacing w:line="240" w:lineRule="auto"/>
-      </w:pPr>
-      <w:r>
+          <w:sz w:val="20"/>
+          <w:szCs w:val="20"/>
+          <w:lang w:val="en-US"/>
+        </w:rPr>
+      </w:pPr>
+      <w:r>
+        <w:rPr>
+          <w:sz w:val="20"/>
+          <w:szCs w:val="20"/>
+        </w:rPr>
+        <w:t xml:space="preserve">Слайд </w:t>
+      </w:r>
+      <w:r>
+        <w:rPr>
+          <w:sz w:val="20"/>
+          <w:szCs w:val="20"/>
+          <w:lang w:val="en-US"/>
+        </w:rPr>
+        <w:t>10</w:t>
+      </w:r>
+    </w:p>
+    <w:p>
+      <w:pPr>
+        <w:spacing w:line="240" w:lineRule="auto"/>
+        <w:rPr>
+          <w:sz w:val="20"/>
+          <w:szCs w:val="20"/>
+        </w:rPr>
+      </w:pPr>
+      <w:r>
+        <w:rPr>
+          <w:sz w:val="20"/>
+          <w:szCs w:val="20"/>
+        </w:rPr>
         <w:t>На текущем слайде представлены поля и методы классов точки</w:t>
       </w:r>
       <w:r>
+        <w:rPr>
+          <w:sz w:val="20"/>
+          <w:szCs w:val="20"/>
+        </w:rPr>
         <w:t xml:space="preserve"> трехмерного пространства</w:t>
       </w:r>
       <w:r>
+        <w:rPr>
+          <w:sz w:val="20"/>
+          <w:szCs w:val="20"/>
+        </w:rPr>
         <w:t>, вершины, грани, полигональной модели и источника света.</w:t>
       </w:r>
     </w:p>
@@ -591,23 +1024,40 @@
         <w:pStyle w:val="1"/>
         <w:spacing w:before="0" w:line="240" w:lineRule="auto"/>
         <w:rPr>
-          <w:sz w:val="22"/>
-          <w:szCs w:val="22"/>
-        </w:rPr>
-      </w:pPr>
-      <w:r>
-        <w:rPr>
-          <w:sz w:val="22"/>
-          <w:szCs w:val="22"/>
-        </w:rPr>
-        <w:t>Слайд 10</w:t>
-      </w:r>
-    </w:p>
-    <w:p>
-      <w:pPr>
-        <w:spacing w:line="240" w:lineRule="auto"/>
-      </w:pPr>
-      <w:r>
+          <w:sz w:val="20"/>
+          <w:szCs w:val="20"/>
+          <w:lang w:val="en-US"/>
+        </w:rPr>
+      </w:pPr>
+      <w:r>
+        <w:rPr>
+          <w:sz w:val="20"/>
+          <w:szCs w:val="20"/>
+        </w:rPr>
+        <w:t>Слайд 1</w:t>
+      </w:r>
+      <w:r>
+        <w:rPr>
+          <w:sz w:val="20"/>
+          <w:szCs w:val="20"/>
+          <w:lang w:val="en-US"/>
+        </w:rPr>
+        <w:t>1</w:t>
+      </w:r>
+    </w:p>
+    <w:p>
+      <w:pPr>
+        <w:spacing w:line="240" w:lineRule="auto"/>
+        <w:rPr>
+          <w:sz w:val="20"/>
+          <w:szCs w:val="20"/>
+        </w:rPr>
+      </w:pPr>
+      <w:r>
+        <w:rPr>
+          <w:sz w:val="20"/>
+          <w:szCs w:val="20"/>
+        </w:rPr>
         <w:t>На текущем слайде представлены поля и методы классов сцены, художника, фасада, а также классы форм пользовательского интерфейса.</w:t>
       </w:r>
     </w:p>
@@ -616,23 +1066,40 @@
         <w:pStyle w:val="1"/>
         <w:spacing w:before="0" w:line="240" w:lineRule="auto"/>
         <w:rPr>
-          <w:sz w:val="22"/>
-          <w:szCs w:val="22"/>
-        </w:rPr>
-      </w:pPr>
-      <w:r>
-        <w:rPr>
-          <w:sz w:val="22"/>
-          <w:szCs w:val="22"/>
-        </w:rPr>
-        <w:t>Слайд 11</w:t>
-      </w:r>
-    </w:p>
-    <w:p>
-      <w:pPr>
-        <w:spacing w:line="240" w:lineRule="auto"/>
-      </w:pPr>
-      <w:r>
+          <w:sz w:val="20"/>
+          <w:szCs w:val="20"/>
+          <w:lang w:val="en-US"/>
+        </w:rPr>
+      </w:pPr>
+      <w:r>
+        <w:rPr>
+          <w:sz w:val="20"/>
+          <w:szCs w:val="20"/>
+        </w:rPr>
+        <w:t>Слайд 1</w:t>
+      </w:r>
+      <w:r>
+        <w:rPr>
+          <w:sz w:val="20"/>
+          <w:szCs w:val="20"/>
+          <w:lang w:val="en-US"/>
+        </w:rPr>
+        <w:t>2</w:t>
+      </w:r>
+    </w:p>
+    <w:p>
+      <w:pPr>
+        <w:spacing w:line="240" w:lineRule="auto"/>
+        <w:rPr>
+          <w:sz w:val="20"/>
+          <w:szCs w:val="20"/>
+        </w:rPr>
+      </w:pPr>
+      <w:r>
+        <w:rPr>
+          <w:sz w:val="20"/>
+          <w:szCs w:val="20"/>
+        </w:rPr>
         <w:t>Интерфейс главного окна приложения включает в себя группу работы с объектами сцены, а также группу работы со сценой. Первая группа позволяет добавлять, удалять и изменять положение добавленных на сцену объектов. Вторая группа позволяет создавать сцену и изменять её параметры.</w:t>
       </w:r>
     </w:p>
@@ -641,23 +1108,40 @@
         <w:pStyle w:val="1"/>
         <w:spacing w:before="0" w:line="240" w:lineRule="auto"/>
         <w:rPr>
-          <w:sz w:val="22"/>
-          <w:szCs w:val="22"/>
-        </w:rPr>
-      </w:pPr>
-      <w:r>
-        <w:rPr>
-          <w:sz w:val="22"/>
-          <w:szCs w:val="22"/>
-        </w:rPr>
-        <w:t>Слайд 12</w:t>
-      </w:r>
-    </w:p>
-    <w:p>
-      <w:pPr>
-        <w:spacing w:line="240" w:lineRule="auto"/>
-      </w:pPr>
-      <w:r>
+          <w:sz w:val="20"/>
+          <w:szCs w:val="20"/>
+          <w:lang w:val="en-US"/>
+        </w:rPr>
+      </w:pPr>
+      <w:r>
+        <w:rPr>
+          <w:sz w:val="20"/>
+          <w:szCs w:val="20"/>
+        </w:rPr>
+        <w:t>Слайд 1</w:t>
+      </w:r>
+      <w:r>
+        <w:rPr>
+          <w:sz w:val="20"/>
+          <w:szCs w:val="20"/>
+          <w:lang w:val="en-US"/>
+        </w:rPr>
+        <w:t>3</w:t>
+      </w:r>
+    </w:p>
+    <w:p>
+      <w:pPr>
+        <w:spacing w:line="240" w:lineRule="auto"/>
+        <w:rPr>
+          <w:sz w:val="20"/>
+          <w:szCs w:val="20"/>
+        </w:rPr>
+      </w:pPr>
+      <w:r>
+        <w:rPr>
+          <w:sz w:val="20"/>
+          <w:szCs w:val="20"/>
+        </w:rPr>
         <w:t>На слайде представлены окно выбора параметров добавляемой модели и окно изменения размеров сцены.</w:t>
       </w:r>
     </w:p>
@@ -666,23 +1150,40 @@
         <w:pStyle w:val="1"/>
         <w:spacing w:before="0" w:line="240" w:lineRule="auto"/>
         <w:rPr>
-          <w:sz w:val="22"/>
-          <w:szCs w:val="22"/>
-        </w:rPr>
-      </w:pPr>
-      <w:r>
-        <w:rPr>
-          <w:sz w:val="22"/>
-          <w:szCs w:val="22"/>
-        </w:rPr>
-        <w:t>Слайд 13</w:t>
-      </w:r>
-    </w:p>
-    <w:p>
-      <w:pPr>
-        <w:spacing w:line="240" w:lineRule="auto"/>
-      </w:pPr>
-      <w:r>
+          <w:sz w:val="20"/>
+          <w:szCs w:val="20"/>
+          <w:lang w:val="en-US"/>
+        </w:rPr>
+      </w:pPr>
+      <w:r>
+        <w:rPr>
+          <w:sz w:val="20"/>
+          <w:szCs w:val="20"/>
+        </w:rPr>
+        <w:t>Слайд 1</w:t>
+      </w:r>
+      <w:r>
+        <w:rPr>
+          <w:sz w:val="20"/>
+          <w:szCs w:val="20"/>
+          <w:lang w:val="en-US"/>
+        </w:rPr>
+        <w:t>4</w:t>
+      </w:r>
+    </w:p>
+    <w:p>
+      <w:pPr>
+        <w:spacing w:line="240" w:lineRule="auto"/>
+        <w:rPr>
+          <w:sz w:val="20"/>
+          <w:szCs w:val="20"/>
+        </w:rPr>
+      </w:pPr>
+      <w:r>
+        <w:rPr>
+          <w:sz w:val="20"/>
+          <w:szCs w:val="20"/>
+        </w:rPr>
         <w:t>На слайде представлены окно выбора размера сцены, окно изменения объектов сцены, окно выбора параметров источника света, а также окно задания нового положения на сцене модели.</w:t>
       </w:r>
     </w:p>
@@ -691,41 +1192,70 @@
         <w:pStyle w:val="1"/>
         <w:spacing w:before="0" w:line="240" w:lineRule="auto"/>
         <w:rPr>
-          <w:sz w:val="22"/>
-          <w:szCs w:val="22"/>
-        </w:rPr>
-      </w:pPr>
-      <w:r>
-        <w:rPr>
-          <w:sz w:val="22"/>
-          <w:szCs w:val="22"/>
-        </w:rPr>
-        <w:t>Слайд 14</w:t>
-      </w:r>
-    </w:p>
-    <w:p>
-      <w:pPr>
-        <w:spacing w:line="240" w:lineRule="auto"/>
-      </w:pPr>
-      <w:r>
+          <w:sz w:val="20"/>
+          <w:szCs w:val="20"/>
+          <w:lang w:val="en-US"/>
+        </w:rPr>
+      </w:pPr>
+      <w:r>
+        <w:rPr>
+          <w:sz w:val="20"/>
+          <w:szCs w:val="20"/>
+        </w:rPr>
+        <w:t>Слайд 1</w:t>
+      </w:r>
+      <w:r>
+        <w:rPr>
+          <w:sz w:val="20"/>
+          <w:szCs w:val="20"/>
+          <w:lang w:val="en-US"/>
+        </w:rPr>
+        <w:t>5</w:t>
+      </w:r>
+    </w:p>
+    <w:p>
+      <w:pPr>
+        <w:spacing w:line="240" w:lineRule="auto"/>
+        <w:rPr>
+          <w:sz w:val="20"/>
+          <w:szCs w:val="20"/>
+        </w:rPr>
+      </w:pPr>
+      <w:r>
+        <w:rPr>
+          <w:sz w:val="20"/>
+          <w:szCs w:val="20"/>
+        </w:rPr>
         <w:t xml:space="preserve">На слайде представлен пример работы реализованного программного обеспечения с несколькими добавленными моделями и источником света с заданными углами смещения относительно текущей точки наблюдателя в 30 градусов по осям </w:t>
       </w:r>
       <w:r>
         <w:rPr>
+          <w:sz w:val="20"/>
+          <w:szCs w:val="20"/>
           <w:lang w:val="en-US"/>
         </w:rPr>
         <w:t>X</w:t>
       </w:r>
       <w:r>
+        <w:rPr>
+          <w:sz w:val="20"/>
+          <w:szCs w:val="20"/>
+        </w:rPr>
         <w:t xml:space="preserve"> и </w:t>
       </w:r>
       <w:r>
         <w:rPr>
+          <w:sz w:val="20"/>
+          <w:szCs w:val="20"/>
           <w:lang w:val="en-US"/>
         </w:rPr>
         <w:t>Y</w:t>
       </w:r>
       <w:r>
+        <w:rPr>
+          <w:sz w:val="20"/>
+          <w:szCs w:val="20"/>
+        </w:rPr>
         <w:t>.</w:t>
       </w:r>
     </w:p>
@@ -734,41 +1264,70 @@
         <w:pStyle w:val="1"/>
         <w:spacing w:before="0" w:line="240" w:lineRule="auto"/>
         <w:rPr>
-          <w:sz w:val="22"/>
-          <w:szCs w:val="22"/>
-        </w:rPr>
-      </w:pPr>
-      <w:r>
-        <w:rPr>
-          <w:sz w:val="22"/>
-          <w:szCs w:val="22"/>
-        </w:rPr>
-        <w:t>Слайд 15</w:t>
-      </w:r>
-    </w:p>
-    <w:p>
-      <w:pPr>
-        <w:spacing w:line="240" w:lineRule="auto"/>
-      </w:pPr>
-      <w:r>
+          <w:sz w:val="20"/>
+          <w:szCs w:val="20"/>
+          <w:lang w:val="en-US"/>
+        </w:rPr>
+      </w:pPr>
+      <w:r>
+        <w:rPr>
+          <w:sz w:val="20"/>
+          <w:szCs w:val="20"/>
+        </w:rPr>
+        <w:t>Слайд 1</w:t>
+      </w:r>
+      <w:r>
+        <w:rPr>
+          <w:sz w:val="20"/>
+          <w:szCs w:val="20"/>
+          <w:lang w:val="en-US"/>
+        </w:rPr>
+        <w:t>6</w:t>
+      </w:r>
+    </w:p>
+    <w:p>
+      <w:pPr>
+        <w:spacing w:line="240" w:lineRule="auto"/>
+        <w:rPr>
+          <w:sz w:val="20"/>
+          <w:szCs w:val="20"/>
+        </w:rPr>
+      </w:pPr>
+      <w:r>
+        <w:rPr>
+          <w:sz w:val="20"/>
+          <w:szCs w:val="20"/>
+        </w:rPr>
         <w:t xml:space="preserve">На данном слайде к текущей сцене был добавлен ещё один источник света с заданными углами смещения относительно текущей точки наблюдателя в 20 градусов по оси </w:t>
       </w:r>
       <w:r>
         <w:rPr>
+          <w:sz w:val="20"/>
+          <w:szCs w:val="20"/>
           <w:lang w:val="en-US"/>
         </w:rPr>
         <w:t>X</w:t>
       </w:r>
       <w:r>
+        <w:rPr>
+          <w:sz w:val="20"/>
+          <w:szCs w:val="20"/>
+        </w:rPr>
         <w:t xml:space="preserve"> и 30 градусов по оси </w:t>
       </w:r>
       <w:r>
         <w:rPr>
+          <w:sz w:val="20"/>
+          <w:szCs w:val="20"/>
           <w:lang w:val="en-US"/>
         </w:rPr>
         <w:t>Y</w:t>
       </w:r>
       <w:r>
+        <w:rPr>
+          <w:sz w:val="20"/>
+          <w:szCs w:val="20"/>
+        </w:rPr>
         <w:t>. Таким образом, второй источник света расположен несколько ниже первого. Можно заметить, что тени несколько «сузились».</w:t>
       </w:r>
     </w:p>
@@ -777,44 +1336,77 @@
         <w:pStyle w:val="1"/>
         <w:spacing w:before="0" w:line="240" w:lineRule="auto"/>
         <w:rPr>
-          <w:sz w:val="22"/>
-          <w:szCs w:val="22"/>
-        </w:rPr>
-      </w:pPr>
-      <w:r>
-        <w:rPr>
-          <w:sz w:val="22"/>
-          <w:szCs w:val="22"/>
-        </w:rPr>
-        <w:t>Слайд 16</w:t>
-      </w:r>
-    </w:p>
-    <w:p>
-      <w:pPr>
-        <w:spacing w:line="240" w:lineRule="auto"/>
-      </w:pPr>
-      <w:r>
+          <w:sz w:val="20"/>
+          <w:szCs w:val="20"/>
+          <w:lang w:val="en-US"/>
+        </w:rPr>
+      </w:pPr>
+      <w:r>
+        <w:rPr>
+          <w:sz w:val="20"/>
+          <w:szCs w:val="20"/>
+        </w:rPr>
+        <w:t>Слайд 1</w:t>
+      </w:r>
+      <w:r>
+        <w:rPr>
+          <w:sz w:val="20"/>
+          <w:szCs w:val="20"/>
+          <w:lang w:val="en-US"/>
+        </w:rPr>
+        <w:t>7</w:t>
+      </w:r>
+    </w:p>
+    <w:p>
+      <w:pPr>
+        <w:spacing w:line="240" w:lineRule="auto"/>
+        <w:rPr>
+          <w:sz w:val="20"/>
+          <w:szCs w:val="20"/>
+        </w:rPr>
+      </w:pPr>
+      <w:r>
+        <w:rPr>
+          <w:sz w:val="20"/>
+          <w:szCs w:val="20"/>
+        </w:rPr>
         <w:t>На данном слайде представлен пример работы, но уже для источника света</w:t>
       </w:r>
       <w:r>
+        <w:rPr>
+          <w:sz w:val="20"/>
+          <w:szCs w:val="20"/>
+        </w:rPr>
         <w:t xml:space="preserve"> с заданными углами смещения в 30 градусов по оси </w:t>
       </w:r>
       <w:r>
         <w:rPr>
+          <w:sz w:val="20"/>
+          <w:szCs w:val="20"/>
           <w:lang w:val="en-US"/>
         </w:rPr>
         <w:t>X</w:t>
       </w:r>
       <w:r>
+        <w:rPr>
+          <w:sz w:val="20"/>
+          <w:szCs w:val="20"/>
+        </w:rPr>
         <w:t xml:space="preserve"> и -30 градусов по оси </w:t>
       </w:r>
       <w:r>
         <w:rPr>
+          <w:sz w:val="20"/>
+          <w:szCs w:val="20"/>
           <w:lang w:val="en-US"/>
         </w:rPr>
         <w:t>Y</w:t>
       </w:r>
       <w:r>
+        <w:rPr>
+          <w:sz w:val="20"/>
+          <w:szCs w:val="20"/>
+        </w:rPr>
         <w:t>. Теперь он находится левее точки наблюдения, тени изменились.</w:t>
       </w:r>
     </w:p>
@@ -823,23 +1415,40 @@
         <w:pStyle w:val="1"/>
         <w:spacing w:before="0" w:line="240" w:lineRule="auto"/>
         <w:rPr>
-          <w:sz w:val="22"/>
-          <w:szCs w:val="22"/>
-        </w:rPr>
-      </w:pPr>
-      <w:r>
-        <w:rPr>
-          <w:sz w:val="22"/>
-          <w:szCs w:val="22"/>
-        </w:rPr>
-        <w:t>Слайд 17</w:t>
-      </w:r>
-    </w:p>
-    <w:p>
-      <w:pPr>
-        <w:spacing w:line="240" w:lineRule="auto"/>
-      </w:pPr>
-      <w:r>
+          <w:sz w:val="20"/>
+          <w:szCs w:val="20"/>
+          <w:lang w:val="en-US"/>
+        </w:rPr>
+      </w:pPr>
+      <w:r>
+        <w:rPr>
+          <w:sz w:val="20"/>
+          <w:szCs w:val="20"/>
+        </w:rPr>
+        <w:t>Слайд 1</w:t>
+      </w:r>
+      <w:r>
+        <w:rPr>
+          <w:sz w:val="20"/>
+          <w:szCs w:val="20"/>
+          <w:lang w:val="en-US"/>
+        </w:rPr>
+        <w:t>8</w:t>
+      </w:r>
+    </w:p>
+    <w:p>
+      <w:pPr>
+        <w:spacing w:line="240" w:lineRule="auto"/>
+        <w:rPr>
+          <w:sz w:val="20"/>
+          <w:szCs w:val="20"/>
+        </w:rPr>
+      </w:pPr>
+      <w:r>
+        <w:rPr>
+          <w:sz w:val="20"/>
+          <w:szCs w:val="20"/>
+        </w:rPr>
         <w:t>На данном слайде был изменён ракурс, с которого наблюдалась сцена.</w:t>
       </w:r>
     </w:p>
@@ -848,86 +1457,156 @@
         <w:pStyle w:val="1"/>
         <w:spacing w:before="0" w:line="240" w:lineRule="auto"/>
         <w:rPr>
-          <w:sz w:val="22"/>
-          <w:szCs w:val="22"/>
-        </w:rPr>
-      </w:pPr>
-      <w:r>
-        <w:rPr>
-          <w:sz w:val="22"/>
-          <w:szCs w:val="22"/>
-        </w:rPr>
-        <w:t>Слайд 18</w:t>
-      </w:r>
-    </w:p>
-    <w:p>
-      <w:pPr>
-        <w:spacing w:line="240" w:lineRule="auto"/>
-      </w:pPr>
-      <w:r>
+          <w:sz w:val="20"/>
+          <w:szCs w:val="20"/>
+          <w:lang w:val="en-US"/>
+        </w:rPr>
+      </w:pPr>
+      <w:r>
+        <w:rPr>
+          <w:sz w:val="20"/>
+          <w:szCs w:val="20"/>
+        </w:rPr>
+        <w:t>Слайд 1</w:t>
+      </w:r>
+      <w:r>
+        <w:rPr>
+          <w:sz w:val="20"/>
+          <w:szCs w:val="20"/>
+          <w:lang w:val="en-US"/>
+        </w:rPr>
+        <w:t>9</w:t>
+      </w:r>
+    </w:p>
+    <w:p>
+      <w:pPr>
+        <w:spacing w:line="240" w:lineRule="auto"/>
+        <w:rPr>
+          <w:sz w:val="20"/>
+          <w:szCs w:val="20"/>
+        </w:rPr>
+      </w:pPr>
+      <w:r>
+        <w:rPr>
+          <w:sz w:val="20"/>
+          <w:szCs w:val="20"/>
+        </w:rPr>
         <w:t>В ходе</w:t>
       </w:r>
       <w:r>
+        <w:rPr>
+          <w:sz w:val="20"/>
+          <w:szCs w:val="20"/>
+        </w:rPr>
         <w:t xml:space="preserve"> выполнения работы был проведен эксперимент.</w:t>
       </w:r>
     </w:p>
     <w:p>
       <w:pPr>
         <w:spacing w:line="240" w:lineRule="auto"/>
-      </w:pPr>
-      <w:r>
+        <w:rPr>
+          <w:sz w:val="20"/>
+          <w:szCs w:val="20"/>
+        </w:rPr>
+      </w:pPr>
+      <w:r>
+        <w:rPr>
+          <w:sz w:val="20"/>
+          <w:szCs w:val="20"/>
+        </w:rPr>
         <w:t>Целью эксперимента было проведение оценки скорости работы программы при различных размерах визуализируемой площадки.</w:t>
       </w:r>
     </w:p>
     <w:p>
       <w:pPr>
         <w:spacing w:line="240" w:lineRule="auto"/>
-      </w:pPr>
-      <w:r>
-        <w:lastRenderedPageBreak/>
+        <w:rPr>
+          <w:sz w:val="20"/>
+          <w:szCs w:val="20"/>
+        </w:rPr>
+      </w:pPr>
+      <w:r>
+        <w:rPr>
+          <w:sz w:val="20"/>
+          <w:szCs w:val="20"/>
+        </w:rPr>
         <w:t xml:space="preserve">При реализации программного обеспечения в качестве механизма написания параллельно выполняющегося кода использовались директивы, поставляющиеся с библиотекой </w:t>
       </w:r>
       <w:r>
         <w:rPr>
+          <w:sz w:val="20"/>
+          <w:szCs w:val="20"/>
           <w:lang w:val="en-US"/>
         </w:rPr>
         <w:t>OpenMP</w:t>
       </w:r>
       <w:r>
+        <w:rPr>
+          <w:sz w:val="20"/>
+          <w:szCs w:val="20"/>
+        </w:rPr>
         <w:t>. В эксперименте доказывается целесообразность использования этих директив.</w:t>
       </w:r>
     </w:p>
     <w:p>
       <w:pPr>
         <w:spacing w:line="240" w:lineRule="auto"/>
-      </w:pPr>
-      <w:r>
+        <w:rPr>
+          <w:sz w:val="20"/>
+          <w:szCs w:val="20"/>
+        </w:rPr>
+      </w:pPr>
+      <w:r>
+        <w:rPr>
+          <w:sz w:val="20"/>
+          <w:szCs w:val="20"/>
+        </w:rPr>
         <w:t xml:space="preserve">Из данных, предоставленных в таблице, видно, что реализация алгоритма с использованием функционала </w:t>
       </w:r>
       <w:r>
         <w:rPr>
+          <w:sz w:val="20"/>
+          <w:szCs w:val="20"/>
           <w:lang w:val="en-US"/>
         </w:rPr>
         <w:t>OpenMP</w:t>
       </w:r>
       <w:r>
+        <w:rPr>
+          <w:sz w:val="20"/>
+          <w:szCs w:val="20"/>
+        </w:rPr>
         <w:t xml:space="preserve"> не показывает себя хуже обычной реализации даже на минимальных значениях. </w:t>
       </w:r>
     </w:p>
     <w:p>
       <w:pPr>
         <w:spacing w:line="240" w:lineRule="auto"/>
-      </w:pPr>
-      <w:r>
+        <w:rPr>
+          <w:sz w:val="20"/>
+          <w:szCs w:val="20"/>
+        </w:rPr>
+      </w:pPr>
+      <w:r>
+        <w:rPr>
+          <w:sz w:val="20"/>
+          <w:szCs w:val="20"/>
+        </w:rPr>
         <w:t xml:space="preserve">Из графика также видно, что на всех рассмотренных размерах плоскости скорость выполнения алгоритма с использованием </w:t>
       </w:r>
       <w:r>
         <w:rPr>
+          <w:sz w:val="20"/>
+          <w:szCs w:val="20"/>
           <w:lang w:val="en-US"/>
         </w:rPr>
         <w:t>OpenMP</w:t>
       </w:r>
       <w:r>
+        <w:rPr>
+          <w:sz w:val="20"/>
+          <w:szCs w:val="20"/>
+        </w:rPr>
         <w:t xml:space="preserve"> больше, либо приблизительно равна скорости выполнения алгоритма без использования директив.</w:t>
       </w:r>
     </w:p>
@@ -936,82 +1615,322 @@
         <w:pStyle w:val="1"/>
         <w:spacing w:before="0" w:line="240" w:lineRule="auto"/>
         <w:rPr>
-          <w:sz w:val="22"/>
-          <w:szCs w:val="22"/>
-        </w:rPr>
-      </w:pPr>
-      <w:r>
-        <w:rPr>
-          <w:sz w:val="22"/>
-          <w:szCs w:val="22"/>
-        </w:rPr>
-        <w:t>Слайд 19</w:t>
-      </w:r>
-    </w:p>
-    <w:p>
-      <w:pPr>
-        <w:spacing w:line="240" w:lineRule="auto"/>
-      </w:pPr>
-      <w:r>
+          <w:sz w:val="20"/>
+          <w:szCs w:val="20"/>
+        </w:rPr>
+      </w:pPr>
+      <w:r>
+        <w:rPr>
+          <w:sz w:val="20"/>
+          <w:szCs w:val="20"/>
+        </w:rPr>
+        <w:t xml:space="preserve">Слайд </w:t>
+      </w:r>
+      <w:r>
+        <w:rPr>
+          <w:sz w:val="20"/>
+          <w:szCs w:val="20"/>
+        </w:rPr>
+        <w:t>20</w:t>
+      </w:r>
+    </w:p>
+    <w:p>
+      <w:pPr>
+        <w:spacing w:line="240" w:lineRule="auto"/>
+        <w:rPr>
+          <w:sz w:val="20"/>
+          <w:szCs w:val="20"/>
+        </w:rPr>
+      </w:pPr>
+      <w:r>
+        <w:rPr>
+          <w:sz w:val="20"/>
+          <w:szCs w:val="20"/>
+        </w:rPr>
         <w:t>В среднем по таблице алгоритм с использованием директив будет быстрее реализации без их использования в 1.4 раз.</w:t>
       </w:r>
     </w:p>
     <w:p>
       <w:pPr>
         <w:spacing w:line="240" w:lineRule="auto"/>
-      </w:pPr>
-      <w:r>
+        <w:rPr>
+          <w:sz w:val="20"/>
+          <w:szCs w:val="20"/>
+        </w:rPr>
+      </w:pPr>
+      <w:r>
+        <w:rPr>
+          <w:sz w:val="20"/>
+          <w:szCs w:val="20"/>
+        </w:rPr>
+        <w:lastRenderedPageBreak/>
         <w:t>Таким образом</w:t>
       </w:r>
       <w:r>
+        <w:rPr>
+          <w:sz w:val="20"/>
+          <w:szCs w:val="20"/>
+        </w:rPr>
         <w:t>,</w:t>
       </w:r>
       <w:r>
+        <w:rPr>
+          <w:sz w:val="20"/>
+          <w:szCs w:val="20"/>
+        </w:rPr>
         <w:t xml:space="preserve"> </w:t>
       </w:r>
       <w:r>
+        <w:rPr>
+          <w:sz w:val="20"/>
+          <w:szCs w:val="20"/>
+        </w:rPr>
         <w:t>при</w:t>
       </w:r>
       <w:r>
+        <w:rPr>
+          <w:sz w:val="20"/>
+          <w:szCs w:val="20"/>
+        </w:rPr>
         <w:t xml:space="preserve"> конкретной реализации параллельный модифицированный алгоритм </w:t>
       </w:r>
       <w:r>
         <w:rPr>
+          <w:sz w:val="20"/>
+          <w:szCs w:val="20"/>
           <w:lang w:val="en-US"/>
         </w:rPr>
         <w:t>z</w:t>
       </w:r>
       <w:r>
+        <w:rPr>
+          <w:sz w:val="20"/>
+          <w:szCs w:val="20"/>
+        </w:rPr>
         <w:t>-буфера работает быстрее обычного</w:t>
       </w:r>
       <w:r>
+        <w:rPr>
+          <w:sz w:val="20"/>
+          <w:szCs w:val="20"/>
+        </w:rPr>
         <w:t xml:space="preserve"> в</w:t>
       </w:r>
       <w:r>
+        <w:rPr>
+          <w:sz w:val="20"/>
+          <w:szCs w:val="20"/>
+        </w:rPr>
         <w:t xml:space="preserve"> любых рассмотренных условиях.</w:t>
       </w:r>
     </w:p>
     <w:p>
       <w:pPr>
-        <w:spacing w:line="240" w:lineRule="auto"/>
+        <w:pStyle w:val="1"/>
+        <w:spacing w:before="0" w:line="240" w:lineRule="auto"/>
+        <w:rPr>
+          <w:sz w:val="20"/>
+          <w:szCs w:val="20"/>
+        </w:rPr>
+      </w:pPr>
+      <w:r>
+        <w:rPr>
+          <w:sz w:val="20"/>
+          <w:szCs w:val="20"/>
+        </w:rPr>
+        <w:t xml:space="preserve">Слайд </w:t>
+      </w:r>
+      <w:r>
+        <w:rPr>
+          <w:sz w:val="20"/>
+          <w:szCs w:val="20"/>
+        </w:rPr>
+        <w:t>2</w:t>
+      </w:r>
+      <w:r>
+        <w:rPr>
+          <w:sz w:val="20"/>
+          <w:szCs w:val="20"/>
+        </w:rPr>
+        <w:t>1</w:t>
+      </w:r>
+    </w:p>
+    <w:p>
+      <w:pPr>
+        <w:rPr>
+          <w:sz w:val="20"/>
+          <w:szCs w:val="20"/>
+        </w:rPr>
+      </w:pPr>
+      <w:r>
+        <w:rPr>
+          <w:sz w:val="20"/>
+          <w:szCs w:val="20"/>
+        </w:rPr>
+        <w:t>Во время выполнения курсового проекта было реализовано программное обеспечение для визуализации площадки и интерьера выставочных стендов.</w:t>
+      </w:r>
+    </w:p>
+    <w:p>
+      <w:pPr>
+        <w:ind w:firstLine="708"/>
+        <w:rPr>
+          <w:sz w:val="20"/>
+          <w:szCs w:val="20"/>
+        </w:rPr>
+      </w:pPr>
+      <w:r>
+        <w:rPr>
+          <w:sz w:val="20"/>
+          <w:szCs w:val="20"/>
+        </w:rPr>
+        <w:t xml:space="preserve">Были формализованы объекты синтезируемой сцены. Среди алгоритмов удаления невидимых линий и поверхностей были рассмотрены алгоритм Робертса, алгоритм, использующий </w:t>
+      </w:r>
+      <w:r>
+        <w:rPr>
+          <w:sz w:val="20"/>
+          <w:szCs w:val="20"/>
+          <w:lang w:val="en-US"/>
+        </w:rPr>
+        <w:t>z</w:t>
+      </w:r>
+      <w:r>
+        <w:rPr>
+          <w:sz w:val="20"/>
+          <w:szCs w:val="20"/>
+        </w:rPr>
+        <w:t xml:space="preserve">-буфер, и алгоритм обратной трассировки лучей. Анализ достоинств и недостатков рассмотренных алгоритмов позволил выбрать наиболее подходящий для решения поставленной задачи. </w:t>
+      </w:r>
+    </w:p>
+    <w:p>
+      <w:pPr>
+        <w:ind w:firstLine="708"/>
+        <w:rPr>
+          <w:sz w:val="20"/>
+          <w:szCs w:val="20"/>
+        </w:rPr>
+      </w:pPr>
+      <w:r>
+        <w:rPr>
+          <w:sz w:val="20"/>
+          <w:szCs w:val="20"/>
+        </w:rPr>
+        <w:t xml:space="preserve">В ходе выполнения поставленной задачи были получены знания в области компьютерной графики, закреплены навыки проектирования программного обеспечения. Были изучены возможности </w:t>
+      </w:r>
+      <w:r>
+        <w:rPr>
+          <w:sz w:val="20"/>
+          <w:szCs w:val="20"/>
+          <w:lang w:val="en-US"/>
+        </w:rPr>
+        <w:t>Qt</w:t>
+      </w:r>
+      <w:r>
+        <w:rPr>
+          <w:sz w:val="20"/>
+          <w:szCs w:val="20"/>
+        </w:rPr>
+        <w:t xml:space="preserve"> </w:t>
+      </w:r>
+      <w:r>
+        <w:rPr>
+          <w:sz w:val="20"/>
+          <w:szCs w:val="20"/>
+          <w:lang w:val="en-US"/>
+        </w:rPr>
+        <w:t>Creator</w:t>
+      </w:r>
+      <w:r>
+        <w:rPr>
+          <w:sz w:val="20"/>
+          <w:szCs w:val="20"/>
+        </w:rPr>
+        <w:t xml:space="preserve"> и получены навыки реализации оконных приложений. Поиск оптимальных решений для эффективной работы программного обеспечения позволил повысить навыки поиска и анализа информации.</w:t>
+      </w:r>
+    </w:p>
+    <w:p>
+      <w:pPr>
+        <w:spacing w:line="240" w:lineRule="auto"/>
+        <w:ind w:firstLine="708"/>
+        <w:rPr>
+          <w:sz w:val="20"/>
+          <w:szCs w:val="20"/>
+        </w:rPr>
+      </w:pPr>
+      <w:r>
+        <w:rPr>
+          <w:sz w:val="20"/>
+          <w:szCs w:val="20"/>
+        </w:rPr>
+        <w:t xml:space="preserve">В ходе выполнения экспериментально-исследовательской части было установлено, что реализация алгоритма </w:t>
+      </w:r>
+      <w:r>
+        <w:rPr>
+          <w:sz w:val="20"/>
+          <w:szCs w:val="20"/>
+          <w:lang w:val="en-US"/>
+        </w:rPr>
+        <w:t>z</w:t>
+      </w:r>
+      <w:r>
+        <w:rPr>
+          <w:sz w:val="20"/>
+          <w:szCs w:val="20"/>
+        </w:rPr>
+        <w:t xml:space="preserve">-буфера с использованием директив, предоставляемых библиотекой </w:t>
+      </w:r>
+      <w:r>
+        <w:rPr>
+          <w:sz w:val="20"/>
+          <w:szCs w:val="20"/>
+          <w:lang w:val="en-US"/>
+        </w:rPr>
+        <w:t>OpenMP</w:t>
+      </w:r>
+      <w:r>
+        <w:rPr>
+          <w:sz w:val="20"/>
+          <w:szCs w:val="20"/>
+        </w:rPr>
+        <w:t>, позволяет ускорить реализованный алгоритм в среднем в 1.4 раза, что позволяет более быстро синтезировать изображение сцены и не заставлять пользователя ожидать большие промежутки</w:t>
+      </w:r>
+    </w:p>
+    <w:p>
+      <w:pPr>
+        <w:spacing w:line="240" w:lineRule="auto"/>
+        <w:rPr>
+          <w:sz w:val="20"/>
+          <w:szCs w:val="20"/>
+        </w:rPr>
       </w:pPr>
     </w:p>
     <w:p>
       <w:pPr>
         <w:spacing w:line="240" w:lineRule="auto"/>
         <w:jc w:val="both"/>
+        <w:rPr>
+          <w:sz w:val="20"/>
+          <w:szCs w:val="20"/>
+        </w:rPr>
       </w:pPr>
     </w:p>
     <w:p>
       <w:pPr>
         <w:spacing w:line="240" w:lineRule="auto"/>
         <w:jc w:val="both"/>
+        <w:rPr>
+          <w:sz w:val="20"/>
+          <w:szCs w:val="20"/>
+        </w:rPr>
       </w:pPr>
     </w:p>
     <w:p>
       <w:pPr>
         <w:spacing w:line="240" w:lineRule="auto"/>
         <w:jc w:val="both"/>
+        <w:rPr>
+          <w:sz w:val="20"/>
+          <w:szCs w:val="20"/>
+        </w:rPr>
       </w:pPr>
     </w:p>
     <w:sectPr>
@@ -1444,6 +2363,50 @@
       <w:szCs w:val="32"/>
     </w:rPr>
   </w:style>
+  <w:style w:type="paragraph" w:styleId="2">
+    <w:name w:val="heading 2"/>
+    <w:basedOn w:val="a"/>
+    <w:next w:val="a"/>
+    <w:link w:val="20"/>
+    <w:uiPriority w:val="9"/>
+    <w:unhideWhenUsed/>
+    <w:qFormat/>
+    <w:rsid w:val="00B57E19"/>
+    <w:pPr>
+      <w:keepNext/>
+      <w:keepLines/>
+      <w:spacing w:before="40" w:after="0"/>
+      <w:outlineLvl w:val="1"/>
+    </w:pPr>
+    <w:rPr>
+      <w:rFonts w:asciiTheme="majorHAnsi" w:eastAsiaTheme="majorEastAsia" w:hAnsiTheme="majorHAnsi" w:cstheme="majorBidi"/>
+      <w:color w:val="2F5496" w:themeColor="accent1" w:themeShade="BF"/>
+      <w:sz w:val="26"/>
+      <w:szCs w:val="26"/>
+    </w:rPr>
+  </w:style>
+  <w:style w:type="paragraph" w:styleId="3">
+    <w:name w:val="heading 3"/>
+    <w:basedOn w:val="a"/>
+    <w:next w:val="a"/>
+    <w:link w:val="30"/>
+    <w:uiPriority w:val="9"/>
+    <w:unhideWhenUsed/>
+    <w:qFormat/>
+    <w:rsid w:val="00B57E19"/>
+    <w:pPr>
+      <w:keepNext/>
+      <w:keepLines/>
+      <w:spacing w:before="40" w:after="0"/>
+      <w:outlineLvl w:val="2"/>
+    </w:pPr>
+    <w:rPr>
+      <w:rFonts w:asciiTheme="majorHAnsi" w:eastAsiaTheme="majorEastAsia" w:hAnsiTheme="majorHAnsi" w:cstheme="majorBidi"/>
+      <w:color w:val="1F3763" w:themeColor="accent1" w:themeShade="7F"/>
+      <w:sz w:val="24"/>
+      <w:szCs w:val="24"/>
+    </w:rPr>
+  </w:style>
   <w:style w:type="character" w:default="1" w:styleId="a0">
     <w:name w:val="Default Paragraph Font"/>
     <w:uiPriority w:val="1"/>
@@ -1482,6 +2445,32 @@
       <w:color w:val="2F5496" w:themeColor="accent1" w:themeShade="BF"/>
       <w:sz w:val="32"/>
       <w:szCs w:val="32"/>
+    </w:rPr>
+  </w:style>
+  <w:style w:type="character" w:customStyle="1" w:styleId="20">
+    <w:name w:val="Заголовок 2 Знак"/>
+    <w:basedOn w:val="a0"/>
+    <w:link w:val="2"/>
+    <w:uiPriority w:val="9"/>
+    <w:rsid w:val="00B57E19"/>
+    <w:rPr>
+      <w:rFonts w:asciiTheme="majorHAnsi" w:eastAsiaTheme="majorEastAsia" w:hAnsiTheme="majorHAnsi" w:cstheme="majorBidi"/>
+      <w:color w:val="2F5496" w:themeColor="accent1" w:themeShade="BF"/>
+      <w:sz w:val="26"/>
+      <w:szCs w:val="26"/>
+    </w:rPr>
+  </w:style>
+  <w:style w:type="character" w:customStyle="1" w:styleId="30">
+    <w:name w:val="Заголовок 3 Знак"/>
+    <w:basedOn w:val="a0"/>
+    <w:link w:val="3"/>
+    <w:uiPriority w:val="9"/>
+    <w:rsid w:val="00B57E19"/>
+    <w:rPr>
+      <w:rFonts w:asciiTheme="majorHAnsi" w:eastAsiaTheme="majorEastAsia" w:hAnsiTheme="majorHAnsi" w:cstheme="majorBidi"/>
+      <w:color w:val="1F3763" w:themeColor="accent1" w:themeShade="7F"/>
+      <w:sz w:val="24"/>
+      <w:szCs w:val="24"/>
     </w:rPr>
   </w:style>
 </w:styles>

</xml_diff>